<commit_message>
commit before going home
</commit_message>
<xml_diff>
--- a/CV.docx
+++ b/CV.docx
@@ -420,15 +420,15 @@
               <v:textbox style="mso-next-textbox:#Rectangle 340" inset="0,0,0,0">
                 <w:txbxContent>
                   <w:p>
-                    <w:proofErr w:type="gramStart"/>
+                    <w:bookmarkStart w:id="0" w:name="_GoBack"/>
                     <w:r>
                       <w:rPr>
                         <w:rFonts w:ascii="Tahoma" w:eastAsia="Tahoma" w:hAnsi="Tahoma" w:cs="Tahoma"/>
                         <w:color w:val="FFFFFF"/>
                       </w:rPr>
-                      <w:t>mail</w:t>
+                      <w:t>Mail</w:t>
                     </w:r>
-                    <w:proofErr w:type="gramEnd"/>
+                    <w:bookmarkEnd w:id="0"/>
                   </w:p>
                 </w:txbxContent>
               </v:textbox>
@@ -1030,15 +1030,7 @@
         <w:rPr>
           <w:sz w:val="24"/>
         </w:rPr>
-        <w:t xml:space="preserve"> parcours : Génie logiciel e</w:t>
-      </w:r>
-      <w:bookmarkStart w:id="0" w:name="_GoBack"/>
-      <w:bookmarkEnd w:id="0"/>
-      <w:r>
-        <w:rPr>
-          <w:sz w:val="24"/>
-        </w:rPr>
-        <w:t>t Base de données</w:t>
+        <w:t xml:space="preserve"> parcours : Génie logiciel et Base de données</w:t>
       </w:r>
     </w:p>
     <w:p>
@@ -1850,13 +1842,22 @@
         <w:rPr>
           <w:u w:val="single"/>
         </w:rPr>
-        <w:t>Informatique bureautique :</w:t>
-      </w:r>
-      <w:r>
-        <w:t>Word</w:t>
+        <w:t>Informatique bureautique</w:t>
+      </w:r>
+      <w:r>
+        <w:rPr>
+          <w:u w:val="single"/>
+        </w:rPr>
+        <w:t> :</w:t>
+      </w:r>
+      <w:r>
+        <w:t xml:space="preserve"> Word</w:t>
       </w:r>
       <w:r>
         <w:t>, Excel, Powerpoint</w:t>
+      </w:r>
+      <w:r>
+        <w:t>, Outlook</w:t>
       </w:r>
     </w:p>
     <w:p>
@@ -1893,13 +1894,33 @@
         <w:rPr>
           <w:u w:val="single" w:color="000000"/>
         </w:rPr>
-        <w:t>Language de programmation :</w:t>
-      </w:r>
-      <w:r>
-        <w:t xml:space="preserve">Java, </w:t>
-      </w:r>
-      <w:r>
-        <w:t xml:space="preserve">C#, C, C++, JavaScript, PHP, Visual Basic, Shell </w:t>
+        <w:t>Language de programmation</w:t>
+      </w:r>
+      <w:r>
+        <w:rPr>
+          <w:u w:val="single" w:color="000000"/>
+        </w:rPr>
+        <w:t xml:space="preserve"> :</w:t>
+      </w:r>
+      <w:r>
+        <w:t xml:space="preserve"> Java</w:t>
+      </w:r>
+      <w:r>
+        <w:t xml:space="preserve">, </w:t>
+      </w:r>
+      <w:r>
+        <w:t>C#, C, C++, JavaScript, PHP, Visual Basic, Shell</w:t>
+      </w:r>
+      <w:r>
+        <w:t xml:space="preserve">, Python, </w:t>
+      </w:r>
+      <w:proofErr w:type="spellStart"/>
+      <w:r>
+        <w:t>WLanguage</w:t>
+      </w:r>
+      <w:proofErr w:type="spellEnd"/>
+      <w:r>
+        <w:t xml:space="preserve"> </w:t>
       </w:r>
     </w:p>
     <w:p>
@@ -2022,11 +2043,27 @@
         <w:t>IDE :</w:t>
       </w:r>
       <w:r>
+        <w:rPr>
+          <w:u w:color="000000"/>
+        </w:rPr>
+        <w:t xml:space="preserve"> </w:t>
+      </w:r>
+      <w:proofErr w:type="spellStart"/>
+      <w:r>
         <w:t>NetBeans</w:t>
       </w:r>
+      <w:proofErr w:type="spellEnd"/>
       <w:r>
         <w:t>, Eclipse, Visual Studio</w:t>
       </w:r>
+      <w:r>
+        <w:t xml:space="preserve">, </w:t>
+      </w:r>
+      <w:proofErr w:type="spellStart"/>
+      <w:r>
+        <w:t>Windev</w:t>
+      </w:r>
+      <w:proofErr w:type="spellEnd"/>
     </w:p>
     <w:p>
       <w:pPr>

</xml_diff>